<commit_message>
Fix negative/positive in section 2
</commit_message>
<xml_diff>
--- a/project2/docs/sprawozdanie.docx
+++ b/project2/docs/sprawozdanie.docx
@@ -2022,7 +2022,25 @@
                 <w:szCs w:val="20"/>
                 <w:lang w:eastAsia="pl-PL"/>
               </w:rPr>
-              <w:t>Stan pozytywny (sick)</w:t>
+              <w:t>Stan pozytywny (</w:t>
+            </w:r>
+            <w:r>
+              <w:rPr>
+                <w:rFonts w:ascii="Lucida Console" w:eastAsia="Times New Roman" w:hAnsi="Lucida Console" w:cs="Courier New"/>
+                <w:sz w:val="20"/>
+                <w:szCs w:val="20"/>
+                <w:lang w:eastAsia="pl-PL"/>
+              </w:rPr>
+              <w:t>healthy</w:t>
+            </w:r>
+            <w:r>
+              <w:rPr>
+                <w:rFonts w:ascii="Lucida Console" w:eastAsia="Times New Roman" w:hAnsi="Lucida Console" w:cs="Courier New"/>
+                <w:sz w:val="20"/>
+                <w:szCs w:val="20"/>
+                <w:lang w:eastAsia="pl-PL"/>
+              </w:rPr>
+              <w:t>)</w:t>
             </w:r>
           </w:p>
         </w:tc>
@@ -2068,7 +2086,25 @@
                 <w:szCs w:val="20"/>
                 <w:lang w:eastAsia="pl-PL"/>
               </w:rPr>
-              <w:t>Stan negatywny (healthy)</w:t>
+              <w:t>Stan negatywny (</w:t>
+            </w:r>
+            <w:r>
+              <w:rPr>
+                <w:rFonts w:ascii="Lucida Console" w:eastAsia="Times New Roman" w:hAnsi="Lucida Console" w:cs="Courier New"/>
+                <w:sz w:val="20"/>
+                <w:szCs w:val="20"/>
+                <w:lang w:eastAsia="pl-PL"/>
+              </w:rPr>
+              <w:t>sick</w:t>
+            </w:r>
+            <w:r>
+              <w:rPr>
+                <w:rFonts w:ascii="Lucida Console" w:eastAsia="Times New Roman" w:hAnsi="Lucida Console" w:cs="Courier New"/>
+                <w:sz w:val="20"/>
+                <w:szCs w:val="20"/>
+                <w:lang w:eastAsia="pl-PL"/>
+              </w:rPr>
+              <w:t>)</w:t>
             </w:r>
           </w:p>
         </w:tc>
@@ -6189,7 +6225,21 @@
           <w:rStyle w:val="gnkrckgcgsb"/>
           <w:bdr w:val="none" w:sz="0" w:space="0" w:color="auto" w:frame="1"/>
         </w:rPr>
-        <w:t xml:space="preserve"> sklasyfikowanych jako chorzy,</w:t>
+        <w:t xml:space="preserve"> sklasyfikowanych jako </w:t>
+      </w:r>
+      <w:r>
+        <w:rPr>
+          <w:rStyle w:val="gnkrckgcgsb"/>
+          <w:bdr w:val="none" w:sz="0" w:space="0" w:color="auto" w:frame="1"/>
+        </w:rPr>
+        <w:t>zdrowi</w:t>
+      </w:r>
+      <w:r>
+        <w:rPr>
+          <w:rStyle w:val="gnkrckgcgsb"/>
+          <w:bdr w:val="none" w:sz="0" w:space="0" w:color="auto" w:frame="1"/>
+        </w:rPr>
+        <w:t>,</w:t>
       </w:r>
       <w:r>
         <w:rPr>
@@ -6226,7 +6276,14 @@
           <w:rStyle w:val="gnkrckgcgsb"/>
           <w:bdr w:val="none" w:sz="0" w:space="0" w:color="auto" w:frame="1"/>
         </w:rPr>
-        <w:t xml:space="preserve"> sklasyfikowanych jako chorzy (błąd pierwszego rodzaju)</w:t>
+        <w:t xml:space="preserve"> sklasyfikowanych jako zdrowi</w:t>
+      </w:r>
+      <w:r>
+        <w:rPr>
+          <w:rStyle w:val="gnkrckgcgsb"/>
+          <w:bdr w:val="none" w:sz="0" w:space="0" w:color="auto" w:frame="1"/>
+        </w:rPr>
+        <w:t xml:space="preserve"> (błąd pierwszego rodzaju)</w:t>
       </w:r>
       <w:r>
         <w:rPr>
@@ -6270,7 +6327,14 @@
           <w:rStyle w:val="gnkrckgcgsb"/>
           <w:bdr w:val="none" w:sz="0" w:space="0" w:color="auto" w:frame="1"/>
         </w:rPr>
-        <w:t xml:space="preserve"> sklasyfikowanych jako zdrowi,</w:t>
+        <w:t xml:space="preserve"> sklasyfikowanych jako chorzy</w:t>
+      </w:r>
+      <w:r>
+        <w:rPr>
+          <w:rStyle w:val="gnkrckgcgsb"/>
+          <w:bdr w:val="none" w:sz="0" w:space="0" w:color="auto" w:frame="1"/>
+        </w:rPr>
+        <w:t>,</w:t>
       </w:r>
       <w:r>
         <w:rPr>
@@ -6307,7 +6371,14 @@
           <w:rStyle w:val="gnkrckgcgsb"/>
           <w:bdr w:val="none" w:sz="0" w:space="0" w:color="auto" w:frame="1"/>
         </w:rPr>
-        <w:t xml:space="preserve"> sklasyfikowanych jako zdrowi (błąd drugiego rodzaju) </w:t>
+        <w:t xml:space="preserve"> sklasyfikowanych jako chorzy</w:t>
+      </w:r>
+      <w:r>
+        <w:rPr>
+          <w:rStyle w:val="gnkrckgcgsb"/>
+          <w:bdr w:val="none" w:sz="0" w:space="0" w:color="auto" w:frame="1"/>
+        </w:rPr>
+        <w:t xml:space="preserve"> (błąd drugiego rodzaju) </w:t>
       </w:r>
       <w:r>
         <w:rPr>
@@ -6352,7 +6423,21 @@
           <w:rStyle w:val="gnkrckgcgsb"/>
           <w:bdr w:val="none" w:sz="0" w:space="0" w:color="auto" w:frame="1"/>
         </w:rPr>
-        <w:t xml:space="preserve"> (True Positive Rate) – odsetek osób poprawnie sklasyfikowanych jako chorzy (czułość), </w:t>
+        <w:t xml:space="preserve"> (True Positive Rate) – odsetek osób poprawnie sklasyfikowanych jako </w:t>
+      </w:r>
+      <w:r>
+        <w:rPr>
+          <w:rStyle w:val="gnkrckgcgsb"/>
+          <w:bdr w:val="none" w:sz="0" w:space="0" w:color="auto" w:frame="1"/>
+        </w:rPr>
+        <w:t>zdrowi</w:t>
+      </w:r>
+      <w:r>
+        <w:rPr>
+          <w:rStyle w:val="gnkrckgcgsb"/>
+          <w:bdr w:val="none" w:sz="0" w:space="0" w:color="auto" w:frame="1"/>
+        </w:rPr>
+        <w:t xml:space="preserve"> (czułość), </w:t>
       </w:r>
       <w:r>
         <w:rPr>
@@ -6375,7 +6460,21 @@
           <w:rStyle w:val="gnkrckgcgsb"/>
           <w:bdr w:val="none" w:sz="0" w:space="0" w:color="auto" w:frame="1"/>
         </w:rPr>
-        <w:t xml:space="preserve"> (False Positive Rate) – odsetek osób błędnie  sklasyfikowanych jako chorzy (fałszywy alarm)</w:t>
+        <w:t xml:space="preserve"> (False Positive Rate) – odsetek osób błędnie  sklasyfikowanych jako </w:t>
+      </w:r>
+      <w:r>
+        <w:rPr>
+          <w:rStyle w:val="gnkrckgcgsb"/>
+          <w:bdr w:val="none" w:sz="0" w:space="0" w:color="auto" w:frame="1"/>
+        </w:rPr>
+        <w:t>zdrowi</w:t>
+      </w:r>
+      <w:r>
+        <w:rPr>
+          <w:rStyle w:val="gnkrckgcgsb"/>
+          <w:bdr w:val="none" w:sz="0" w:space="0" w:color="auto" w:frame="1"/>
+        </w:rPr>
+        <w:t xml:space="preserve"> (fałszywy alarm)</w:t>
       </w:r>
       <w:r>
         <w:rPr>
@@ -6398,7 +6497,21 @@
           <w:rStyle w:val="gnkrckgcgsb"/>
           <w:bdr w:val="none" w:sz="0" w:space="0" w:color="auto" w:frame="1"/>
         </w:rPr>
-        <w:t xml:space="preserve"> (True Negative Rate) – odsetek osób poprawnie sklasyfikowanych jako zdrowi, możliwy do wyliczenia ze wzoru </w:t>
+        <w:t xml:space="preserve"> (True Negative Rate) – odsetek osób poprawnie sklasyfikowanych jako </w:t>
+      </w:r>
+      <w:r>
+        <w:rPr>
+          <w:rStyle w:val="gnkrckgcgsb"/>
+          <w:bdr w:val="none" w:sz="0" w:space="0" w:color="auto" w:frame="1"/>
+        </w:rPr>
+        <w:t>chorzy</w:t>
+      </w:r>
+      <w:r>
+        <w:rPr>
+          <w:rStyle w:val="gnkrckgcgsb"/>
+          <w:bdr w:val="none" w:sz="0" w:space="0" w:color="auto" w:frame="1"/>
+        </w:rPr>
+        <w:t xml:space="preserve">, możliwy do wyliczenia ze wzoru </w:t>
       </w:r>
       <w:r>
         <w:rPr>
@@ -6436,7 +6549,21 @@
           <w:rStyle w:val="gnkrckgcgsb"/>
           <w:bdr w:val="none" w:sz="0" w:space="0" w:color="auto" w:frame="1"/>
         </w:rPr>
-        <w:t xml:space="preserve"> (False Negative Rate) – odsetek osób błędnie sklasyfikowanych jako zdrowi, możliwy do wyliczenia ze wzoru </w:t>
+        <w:t xml:space="preserve"> (False Negative Rate) – odsetek osób błędnie sklasyfikowanych jako </w:t>
+      </w:r>
+      <w:r>
+        <w:rPr>
+          <w:rStyle w:val="gnkrckgcgsb"/>
+          <w:bdr w:val="none" w:sz="0" w:space="0" w:color="auto" w:frame="1"/>
+        </w:rPr>
+        <w:t>chorzy</w:t>
+      </w:r>
+      <w:r>
+        <w:rPr>
+          <w:rStyle w:val="gnkrckgcgsb"/>
+          <w:bdr w:val="none" w:sz="0" w:space="0" w:color="auto" w:frame="1"/>
+        </w:rPr>
+        <w:t xml:space="preserve">, możliwy do wyliczenia ze wzoru </w:t>
       </w:r>
       <w:r>
         <w:rPr>
@@ -6474,7 +6601,7 @@
           <w:b/>
           <w:bdr w:val="none" w:sz="0" w:space="0" w:color="auto" w:frame="1"/>
         </w:rPr>
-        <w:t>błąd pierwszego rodzaju</w:t>
+        <w:t xml:space="preserve">błąd </w:t>
       </w:r>
       <w:r>
         <w:rPr>
@@ -6482,7 +6609,31 @@
           <w:b/>
           <w:bdr w:val="none" w:sz="0" w:space="0" w:color="auto" w:frame="1"/>
         </w:rPr>
-        <w:t xml:space="preserve"> (FP)</w:t>
+        <w:t>drugiego</w:t>
+      </w:r>
+      <w:r>
+        <w:rPr>
+          <w:rStyle w:val="gnkrckgcgsb"/>
+          <w:b/>
+          <w:bdr w:val="none" w:sz="0" w:space="0" w:color="auto" w:frame="1"/>
+        </w:rPr>
+        <w:t xml:space="preserve"> rodzaju</w:t>
+      </w:r>
+      <w:r>
+        <w:rPr>
+          <w:rStyle w:val="gnkrckgcgsb"/>
+          <w:b/>
+          <w:bdr w:val="none" w:sz="0" w:space="0" w:color="auto" w:frame="1"/>
+        </w:rPr>
+        <w:t xml:space="preserve"> (FN</w:t>
+      </w:r>
+      <w:r>
+        <w:rPr>
+          <w:rStyle w:val="gnkrckgcgsb"/>
+          <w:b/>
+          <w:bdr w:val="none" w:sz="0" w:space="0" w:color="auto" w:frame="1"/>
+        </w:rPr>
+        <w:t>)</w:t>
       </w:r>
       <w:r>
         <w:rPr>
@@ -6536,7 +6687,7 @@
           <w:b/>
           <w:bdr w:val="none" w:sz="0" w:space="0" w:color="auto" w:frame="1"/>
         </w:rPr>
-        <w:t>Błąd drugiego rodzaju</w:t>
+        <w:t xml:space="preserve">Błąd </w:t>
       </w:r>
       <w:r>
         <w:rPr>
@@ -6544,7 +6695,31 @@
           <w:b/>
           <w:bdr w:val="none" w:sz="0" w:space="0" w:color="auto" w:frame="1"/>
         </w:rPr>
-        <w:t xml:space="preserve"> (FN)</w:t>
+        <w:t>pierwszego</w:t>
+      </w:r>
+      <w:r>
+        <w:rPr>
+          <w:rStyle w:val="gnkrckgcgsb"/>
+          <w:b/>
+          <w:bdr w:val="none" w:sz="0" w:space="0" w:color="auto" w:frame="1"/>
+        </w:rPr>
+        <w:t xml:space="preserve"> rodzaju</w:t>
+      </w:r>
+      <w:r>
+        <w:rPr>
+          <w:rStyle w:val="gnkrckgcgsb"/>
+          <w:b/>
+          <w:bdr w:val="none" w:sz="0" w:space="0" w:color="auto" w:frame="1"/>
+        </w:rPr>
+        <w:t xml:space="preserve"> (FP</w:t>
+      </w:r>
+      <w:r>
+        <w:rPr>
+          <w:rStyle w:val="gnkrckgcgsb"/>
+          <w:b/>
+          <w:bdr w:val="none" w:sz="0" w:space="0" w:color="auto" w:frame="1"/>
+        </w:rPr>
+        <w:t>)</w:t>
       </w:r>
       <w:r>
         <w:rPr>
@@ -6944,14 +7119,56 @@
           <w:bdr w:val="none" w:sz="0" w:space="0" w:color="auto" w:frame="1"/>
         </w:rPr>
         <w:br/>
-        <w:t xml:space="preserve">Jeśli wziąć pod uwagę potencjalne skutki błędów pierwszego i drugiego rodzaju, powinniśmy skupić się na znalezieniu klasyfikatora, który w pierwszej kolejności będzie popełniał mniej błędów drugiego rodzaju. Na wykresie taka sytuacja jest reprezentowana przez oś Y, tj. im wyższa wartość </w:t>
-      </w:r>
-      <w:r>
-        <w:rPr>
-          <w:rStyle w:val="gnkrckgcgsb"/>
-          <w:bdr w:val="none" w:sz="0" w:space="0" w:color="auto" w:frame="1"/>
-        </w:rPr>
-        <w:t>TPR</w:t>
+        <w:t xml:space="preserve">Jeśli wziąć pod uwagę potencjalne skutki błędów pierwszego i drugiego rodzaju, powinniśmy skupić się na znalezieniu klasyfikatora, który w pierwszej kolejności będzie popełniał mniej błędów </w:t>
+      </w:r>
+      <w:r>
+        <w:rPr>
+          <w:rStyle w:val="gnkrckgcgsb"/>
+          <w:bdr w:val="none" w:sz="0" w:space="0" w:color="auto" w:frame="1"/>
+        </w:rPr>
+        <w:t>pierwszego</w:t>
+      </w:r>
+      <w:r>
+        <w:rPr>
+          <w:rStyle w:val="gnkrckgcgsb"/>
+          <w:bdr w:val="none" w:sz="0" w:space="0" w:color="auto" w:frame="1"/>
+        </w:rPr>
+        <w:t xml:space="preserve"> rodzaju. Na wykresie taka sytuacja jest reprezentowana przez oś </w:t>
+      </w:r>
+      <w:r>
+        <w:rPr>
+          <w:rStyle w:val="gnkrckgcgsb"/>
+          <w:bdr w:val="none" w:sz="0" w:space="0" w:color="auto" w:frame="1"/>
+        </w:rPr>
+        <w:t>X</w:t>
+      </w:r>
+      <w:r>
+        <w:rPr>
+          <w:rStyle w:val="gnkrckgcgsb"/>
+          <w:bdr w:val="none" w:sz="0" w:space="0" w:color="auto" w:frame="1"/>
+        </w:rPr>
+        <w:t xml:space="preserve">, tj. im </w:t>
+      </w:r>
+      <w:r>
+        <w:rPr>
+          <w:rStyle w:val="gnkrckgcgsb"/>
+          <w:bdr w:val="none" w:sz="0" w:space="0" w:color="auto" w:frame="1"/>
+        </w:rPr>
+        <w:t>niższa</w:t>
+      </w:r>
+      <w:r>
+        <w:rPr>
+          <w:rStyle w:val="gnkrckgcgsb"/>
+          <w:bdr w:val="none" w:sz="0" w:space="0" w:color="auto" w:frame="1"/>
+        </w:rPr>
+        <w:t xml:space="preserve"> wartość </w:t>
+      </w:r>
+      <w:r>
+        <w:rPr>
+          <w:rStyle w:val="gnkrckgcgsb"/>
+          <w:bdr w:val="none" w:sz="0" w:space="0" w:color="auto" w:frame="1"/>
+        </w:rPr>
+        <w:t>FPR</w:t>
       </w:r>
       <w:r>
         <w:rPr>
@@ -6965,7 +7182,21 @@
           <w:rStyle w:val="gnkrckgcgsb"/>
           <w:bdr w:val="none" w:sz="0" w:space="0" w:color="auto" w:frame="1"/>
         </w:rPr>
-        <w:t xml:space="preserve"> mniej błędów drugiego rodzaju. </w:t>
+        <w:t xml:space="preserve"> mniej błędów </w:t>
+      </w:r>
+      <w:r>
+        <w:rPr>
+          <w:rStyle w:val="gnkrckgcgsb"/>
+          <w:bdr w:val="none" w:sz="0" w:space="0" w:color="auto" w:frame="1"/>
+        </w:rPr>
+        <w:t>pierwszego</w:t>
+      </w:r>
+      <w:r>
+        <w:rPr>
+          <w:rStyle w:val="gnkrckgcgsb"/>
+          <w:bdr w:val="none" w:sz="0" w:space="0" w:color="auto" w:frame="1"/>
+        </w:rPr>
+        <w:t xml:space="preserve"> rodzaju. </w:t>
       </w:r>
       <w:r>
         <w:rPr>
@@ -6982,7 +7213,7 @@
           <w:i/>
           <w:bdr w:val="none" w:sz="0" w:space="0" w:color="auto" w:frame="1"/>
         </w:rPr>
-        <w:t>Lasy Losowe</w:t>
+        <w:t>Naive-Bayes</w:t>
       </w:r>
       <w:r>
         <w:rPr>
@@ -9682,77 +9913,26 @@
         <w:rPr>
           <w:b/>
           <w:szCs w:val="20"/>
-          <w:lang w:val="en-GB"/>
         </w:rPr>
         <w:t>2. {Pregnancies=High, Glucose=High, Outcome=sick} =&gt; {Age=High}</w:t>
       </w:r>
       <w:r>
         <w:rPr>
           <w:szCs w:val="20"/>
-          <w:lang w:val="en-GB"/>
-        </w:rPr>
-        <w:br/>
-      </w:r>
-      <w:proofErr w:type="spellStart"/>
-      <w:r>
-        <w:rPr>
-          <w:szCs w:val="20"/>
-          <w:lang w:val="en-GB"/>
-        </w:rPr>
-        <w:t>Podobnie</w:t>
-      </w:r>
-      <w:proofErr w:type="spellEnd"/>
-      <w:r>
-        <w:rPr>
-          <w:szCs w:val="20"/>
-          <w:lang w:val="en-GB"/>
-        </w:rPr>
-        <w:t xml:space="preserve"> </w:t>
-      </w:r>
-      <w:proofErr w:type="spellStart"/>
-      <w:r>
-        <w:rPr>
-          <w:szCs w:val="20"/>
-          <w:lang w:val="en-GB"/>
-        </w:rPr>
-        <w:t>jak</w:t>
-      </w:r>
-      <w:proofErr w:type="spellEnd"/>
-      <w:r>
-        <w:rPr>
-          <w:szCs w:val="20"/>
-          <w:lang w:val="en-GB"/>
-        </w:rPr>
-        <w:t xml:space="preserve"> </w:t>
-      </w:r>
-      <w:proofErr w:type="spellStart"/>
-      <w:r>
-        <w:rPr>
-          <w:szCs w:val="20"/>
-          <w:lang w:val="en-GB"/>
-        </w:rPr>
-        <w:t>zasada</w:t>
-      </w:r>
-      <w:proofErr w:type="spellEnd"/>
-      <w:r>
-        <w:rPr>
-          <w:szCs w:val="20"/>
-          <w:lang w:val="en-GB"/>
-        </w:rPr>
-        <w:t xml:space="preserve"> 1. </w:t>
+        </w:rPr>
+        <w:br/>
+        <w:t xml:space="preserve">Podobnie jak zasada 1. </w:t>
       </w:r>
       <w:r>
         <w:rPr>
           <w:b/>
           <w:szCs w:val="20"/>
-          <w:lang w:val="en-GB"/>
         </w:rPr>
         <w:br/>
       </w:r>
       <w:r>
         <w:rPr>
           <w:szCs w:val="20"/>
-          <w:lang w:val="en-GB"/>
         </w:rPr>
         <w:br/>
       </w:r>
@@ -10006,7 +10186,19 @@
     </w:p>
     <w:p>
       <w:r>
-        <w:t>Do klasyfikacji zastosowano klasyfikatory takie jak Drzewa Decyzyjne, KNN, Naive-Bayes i Lasy Losowe. Uzyskane wyniki były dosyć zbliżone (ok. 75% dokładności), a najlepszą metodą  okazała się być ta ostatnia, gdyż produkowała najmniej błędów drugiego rodzaju, potencjalnie doprowadzających do utraty zdrowia lub życia pacjenta, u którego niesłusznie wykluczono cukrzycę.</w:t>
+        <w:t xml:space="preserve">Do klasyfikacji zastosowano klasyfikatory takie jak Drzewa Decyzyjne, KNN, Naive-Bayes i Lasy Losowe. Uzyskane wyniki były dosyć zbliżone (ok. 75% dokładności), a najlepszą metodą  okazała się być </w:t>
+      </w:r>
+      <w:r>
+        <w:t>Naive-Bayes</w:t>
+      </w:r>
+      <w:r>
+        <w:t xml:space="preserve">, gdyż produkowała najmniej błędów </w:t>
+      </w:r>
+      <w:r>
+        <w:t>pierwszego</w:t>
+      </w:r>
+      <w:r>
+        <w:t xml:space="preserve"> rodzaju, potencjalnie doprowadzających do utraty zdrowia lub życia pacjenta, u którego niesłusznie wykluczono cukrzycę.</w:t>
       </w:r>
     </w:p>
     <w:p>
@@ -10089,19 +10281,7 @@
           <w:rPr>
             <w:rStyle w:val="Hyperlink"/>
           </w:rPr>
-          <w:t>https://www.kaggle.com/uciml/pima-indians</w:t>
-        </w:r>
-        <w:r>
-          <w:rPr>
-            <w:rStyle w:val="Hyperlink"/>
-          </w:rPr>
-          <w:t>-</w:t>
-        </w:r>
-        <w:r>
-          <w:rPr>
-            <w:rStyle w:val="Hyperlink"/>
-          </w:rPr>
-          <w:t>diabetes-database</w:t>
+          <w:t>https://www.kaggle.com/uciml/pima-indians-diabetes-database</w:t>
         </w:r>
       </w:hyperlink>
       <w:r>
@@ -10635,6 +10815,7 @@
   <w:style w:type="character" w:default="1" w:styleId="DefaultParagraphFont">
     <w:name w:val="Default Paragraph Font"/>
     <w:uiPriority w:val="1"/>
+    <w:semiHidden/>
     <w:unhideWhenUsed/>
   </w:style>
   <w:style w:type="table" w:default="1" w:styleId="TableNormal">

</xml_diff>